<commit_message>
learning to use Instrumentation in Kotlin
</commit_message>
<xml_diff>
--- a/TerminlCommands.docx
+++ b/TerminlCommands.docx
@@ -34,6 +34,536 @@
           <w:lang w:val="en-IN"/>
         </w:rPr>
       </w:pPr>
+    </w:p>
+    <w:p>
+      <w:pPr>
+        <w:rPr>
+          <w:rFonts w:hint="default"/>
+          <w:sz w:val="24"/>
+          <w:szCs w:val="24"/>
+          <w:lang w:val="en-IN"/>
+        </w:rPr>
+      </w:pPr>
+      <w:r>
+        <w:rPr>
+          <w:rFonts w:hint="default"/>
+          <w:sz w:val="24"/>
+          <w:szCs w:val="24"/>
+          <w:lang w:val="en-IN"/>
+        </w:rPr>
+        <w:t>kotlinc KotlinFirst.kt -include-runtime -d KotlinFirst.jar</w:t>
+      </w:r>
+    </w:p>
+    <w:p>
+      <w:pPr>
+        <w:rPr>
+          <w:rFonts w:hint="default"/>
+          <w:sz w:val="24"/>
+          <w:szCs w:val="24"/>
+          <w:lang w:val="en-IN"/>
+        </w:rPr>
+      </w:pPr>
+      <w:r>
+        <w:rPr>
+          <w:rFonts w:hint="default"/>
+          <w:sz w:val="24"/>
+          <w:szCs w:val="24"/>
+          <w:lang w:val="en-IN"/>
+        </w:rPr>
+        <w:t>java -jar “</w:t>
+      </w:r>
+      <w:r>
+        <w:rPr>
+          <w:rFonts w:hint="default"/>
+          <w:b/>
+          <w:bCs/>
+          <w:i/>
+          <w:iCs/>
+          <w:sz w:val="24"/>
+          <w:szCs w:val="24"/>
+          <w:lang w:val="en-IN"/>
+        </w:rPr>
+        <w:t>file name with extension</w:t>
+      </w:r>
+      <w:r>
+        <w:rPr>
+          <w:rFonts w:hint="default"/>
+          <w:sz w:val="24"/>
+          <w:szCs w:val="24"/>
+          <w:lang w:val="en-IN"/>
+        </w:rPr>
+        <w:t xml:space="preserve">” </w:t>
+      </w:r>
+    </w:p>
+    <w:p>
+      <w:pPr>
+        <w:rPr>
+          <w:rFonts w:hint="default"/>
+          <w:sz w:val="24"/>
+          <w:szCs w:val="24"/>
+          <w:lang w:val="en-IN"/>
+        </w:rPr>
+      </w:pPr>
+    </w:p>
+    <w:p>
+      <w:pPr>
+        <w:rPr>
+          <w:rFonts w:hint="default"/>
+          <w:sz w:val="24"/>
+          <w:szCs w:val="24"/>
+          <w:lang w:val="en-IN"/>
+        </w:rPr>
+      </w:pPr>
+      <w:r>
+        <w:rPr>
+          <w:rFonts w:hint="default"/>
+          <w:sz w:val="24"/>
+          <w:szCs w:val="24"/>
+          <w:lang w:val="en-IN"/>
+        </w:rPr>
+        <w:t>….…………………………………………………………………………………………………………………………….</w:t>
+      </w:r>
+    </w:p>
+    <w:p>
+      <w:pPr>
+        <w:rPr>
+          <w:rFonts w:hint="default"/>
+          <w:sz w:val="24"/>
+          <w:szCs w:val="24"/>
+          <w:lang w:val="en-IN"/>
+        </w:rPr>
+      </w:pPr>
+    </w:p>
+    <w:p>
+      <w:pPr>
+        <w:rPr>
+          <w:rFonts w:hint="default"/>
+          <w:b/>
+          <w:bCs/>
+          <w:sz w:val="32"/>
+          <w:szCs w:val="32"/>
+          <w:lang w:val="en-IN"/>
+        </w:rPr>
+      </w:pPr>
+      <w:r>
+        <w:rPr>
+          <w:rFonts w:hint="default"/>
+          <w:b/>
+          <w:bCs/>
+          <w:sz w:val="32"/>
+          <w:szCs w:val="32"/>
+          <w:lang w:val="en-IN"/>
+        </w:rPr>
+        <w:t>Creating new repository</w:t>
+      </w:r>
+    </w:p>
+    <w:p>
+      <w:pPr>
+        <w:rPr>
+          <w:rFonts w:hint="default"/>
+          <w:sz w:val="24"/>
+          <w:szCs w:val="24"/>
+          <w:lang w:val="en-IN"/>
+        </w:rPr>
+      </w:pPr>
+      <w:r>
+        <w:rPr>
+          <w:rFonts w:hint="default"/>
+          <w:sz w:val="24"/>
+          <w:szCs w:val="24"/>
+          <w:lang w:val="en-IN"/>
+        </w:rPr>
+        <w:t>echo "# KotlinPractice" &gt;&gt; README.md</w:t>
+      </w:r>
+    </w:p>
+    <w:p>
+      <w:pPr>
+        <w:rPr>
+          <w:rFonts w:hint="default"/>
+          <w:sz w:val="24"/>
+          <w:szCs w:val="24"/>
+          <w:lang w:val="en-IN"/>
+        </w:rPr>
+      </w:pPr>
+      <w:r>
+        <w:rPr>
+          <w:rFonts w:hint="default"/>
+          <w:sz w:val="24"/>
+          <w:szCs w:val="24"/>
+          <w:lang w:val="en-IN"/>
+        </w:rPr>
+        <w:t>git init</w:t>
+      </w:r>
+    </w:p>
+    <w:p>
+      <w:pPr>
+        <w:rPr>
+          <w:rFonts w:hint="default"/>
+          <w:sz w:val="24"/>
+          <w:szCs w:val="24"/>
+          <w:lang w:val="en-IN"/>
+        </w:rPr>
+      </w:pPr>
+      <w:r>
+        <w:rPr>
+          <w:rFonts w:hint="default"/>
+          <w:sz w:val="24"/>
+          <w:szCs w:val="24"/>
+          <w:lang w:val="en-IN"/>
+        </w:rPr>
+        <w:t>git add README.md</w:t>
+      </w:r>
+    </w:p>
+    <w:p>
+      <w:pPr>
+        <w:rPr>
+          <w:rFonts w:hint="default"/>
+          <w:sz w:val="24"/>
+          <w:szCs w:val="24"/>
+          <w:lang w:val="en-IN"/>
+        </w:rPr>
+      </w:pPr>
+      <w:r>
+        <w:rPr>
+          <w:rFonts w:hint="default"/>
+          <w:sz w:val="24"/>
+          <w:szCs w:val="24"/>
+          <w:lang w:val="en-IN"/>
+        </w:rPr>
+        <w:t>git commit -m "first commit"</w:t>
+      </w:r>
+    </w:p>
+    <w:p>
+      <w:pPr>
+        <w:rPr>
+          <w:rFonts w:hint="default"/>
+          <w:sz w:val="24"/>
+          <w:szCs w:val="24"/>
+          <w:lang w:val="en-IN"/>
+        </w:rPr>
+      </w:pPr>
+      <w:r>
+        <w:rPr>
+          <w:rFonts w:hint="default"/>
+          <w:sz w:val="24"/>
+          <w:szCs w:val="24"/>
+          <w:lang w:val="en-IN"/>
+        </w:rPr>
+        <w:t>git branch -M main</w:t>
+      </w:r>
+    </w:p>
+    <w:p>
+      <w:pPr>
+        <w:rPr>
+          <w:rFonts w:hint="default"/>
+          <w:sz w:val="24"/>
+          <w:szCs w:val="24"/>
+          <w:lang w:val="en-IN"/>
+        </w:rPr>
+      </w:pPr>
+      <w:r>
+        <w:rPr>
+          <w:rFonts w:hint="default"/>
+          <w:sz w:val="24"/>
+          <w:szCs w:val="24"/>
+          <w:lang w:val="en-IN"/>
+        </w:rPr>
+        <w:t>git remote add origin https://github.com/AnuragMurti28/KotlinPractice.git</w:t>
+      </w:r>
+    </w:p>
+    <w:p>
+      <w:pPr>
+        <w:rPr>
+          <w:rFonts w:hint="default"/>
+          <w:sz w:val="24"/>
+          <w:szCs w:val="24"/>
+          <w:lang w:val="en-IN"/>
+        </w:rPr>
+      </w:pPr>
+      <w:r>
+        <w:rPr>
+          <w:rFonts w:hint="default"/>
+          <w:sz w:val="24"/>
+          <w:szCs w:val="24"/>
+          <w:lang w:val="en-IN"/>
+        </w:rPr>
+        <w:t>git push -u origin main</w:t>
+      </w:r>
+    </w:p>
+    <w:p>
+      <w:pPr>
+        <w:rPr>
+          <w:rFonts w:hint="default"/>
+          <w:sz w:val="24"/>
+          <w:szCs w:val="24"/>
+          <w:lang w:val="en-IN"/>
+        </w:rPr>
+      </w:pPr>
+    </w:p>
+    <w:p>
+      <w:pPr>
+        <w:rPr>
+          <w:rFonts w:hint="default"/>
+          <w:b/>
+          <w:bCs/>
+          <w:sz w:val="32"/>
+          <w:szCs w:val="32"/>
+          <w:lang w:val="en-IN"/>
+        </w:rPr>
+      </w:pPr>
+      <w:r>
+        <w:rPr>
+          <w:rFonts w:hint="default"/>
+          <w:b/>
+          <w:bCs/>
+          <w:sz w:val="32"/>
+          <w:szCs w:val="32"/>
+          <w:lang w:val="en-IN"/>
+        </w:rPr>
+        <w:t>Pushing into existing Repository</w:t>
+      </w:r>
+    </w:p>
+    <w:p>
+      <w:pPr>
+        <w:rPr>
+          <w:rFonts w:hint="default"/>
+          <w:b w:val="0"/>
+          <w:bCs w:val="0"/>
+          <w:sz w:val="24"/>
+          <w:szCs w:val="24"/>
+          <w:lang w:val="en-IN"/>
+        </w:rPr>
+      </w:pPr>
+      <w:r>
+        <w:rPr>
+          <w:rFonts w:hint="default"/>
+          <w:b w:val="0"/>
+          <w:bCs w:val="0"/>
+          <w:sz w:val="24"/>
+          <w:szCs w:val="24"/>
+          <w:lang w:val="en-IN"/>
+        </w:rPr>
+        <w:t>git remote add origin https://github.com/AnuragMurti28/KotlinPractice.git</w:t>
+      </w:r>
+    </w:p>
+    <w:p>
+      <w:pPr>
+        <w:rPr>
+          <w:rFonts w:hint="default"/>
+          <w:b w:val="0"/>
+          <w:bCs w:val="0"/>
+          <w:sz w:val="24"/>
+          <w:szCs w:val="24"/>
+          <w:lang w:val="en-IN"/>
+        </w:rPr>
+      </w:pPr>
+      <w:r>
+        <w:rPr>
+          <w:rFonts w:hint="default"/>
+          <w:b w:val="0"/>
+          <w:bCs w:val="0"/>
+          <w:sz w:val="24"/>
+          <w:szCs w:val="24"/>
+          <w:lang w:val="en-IN"/>
+        </w:rPr>
+        <w:t>git branch -M main</w:t>
+      </w:r>
+    </w:p>
+    <w:p>
+      <w:pPr>
+        <w:rPr>
+          <w:rFonts w:hint="default"/>
+          <w:b w:val="0"/>
+          <w:bCs w:val="0"/>
+          <w:sz w:val="24"/>
+          <w:szCs w:val="24"/>
+          <w:lang w:val="en-IN"/>
+        </w:rPr>
+      </w:pPr>
+      <w:r>
+        <w:rPr>
+          <w:rFonts w:hint="default"/>
+          <w:b w:val="0"/>
+          <w:bCs w:val="0"/>
+          <w:sz w:val="24"/>
+          <w:szCs w:val="24"/>
+          <w:lang w:val="en-IN"/>
+        </w:rPr>
+        <w:t>git push -u origin main</w:t>
+      </w:r>
+    </w:p>
+    <w:p>
+      <w:pPr>
+        <w:rPr>
+          <w:rFonts w:hint="default"/>
+          <w:b w:val="0"/>
+          <w:bCs w:val="0"/>
+          <w:sz w:val="24"/>
+          <w:szCs w:val="24"/>
+          <w:lang w:val="en-IN"/>
+        </w:rPr>
+      </w:pPr>
+    </w:p>
+    <w:p>
+      <w:pPr>
+        <w:rPr>
+          <w:rFonts w:hint="default"/>
+          <w:b w:val="0"/>
+          <w:bCs w:val="0"/>
+          <w:sz w:val="24"/>
+          <w:szCs w:val="24"/>
+          <w:lang w:val="en-US"/>
+        </w:rPr>
+      </w:pPr>
+      <w:r>
+        <w:rPr>
+          <w:rFonts w:hint="default"/>
+          <w:b w:val="0"/>
+          <w:bCs w:val="0"/>
+          <w:sz w:val="24"/>
+          <w:szCs w:val="24"/>
+          <w:lang w:val="en-US"/>
+        </w:rPr>
+        <w:fldChar w:fldCharType="begin"/>
+      </w:r>
+      <w:r>
+        <w:rPr>
+          <w:rFonts w:hint="default"/>
+          <w:b w:val="0"/>
+          <w:bCs w:val="0"/>
+          <w:sz w:val="24"/>
+          <w:szCs w:val="24"/>
+          <w:lang w:val="en-US"/>
+        </w:rPr>
+        <w:instrText xml:space="preserve"> HYPERLINK "\\\\" </w:instrText>
+      </w:r>
+      <w:r>
+        <w:rPr>
+          <w:rFonts w:hint="default"/>
+          <w:b w:val="0"/>
+          <w:bCs w:val="0"/>
+          <w:sz w:val="24"/>
+          <w:szCs w:val="24"/>
+          <w:lang w:val="en-US"/>
+        </w:rPr>
+        <w:fldChar w:fldCharType="separate"/>
+      </w:r>
+      <w:r>
+        <w:rPr>
+          <w:rStyle w:val="6"/>
+          <w:rFonts w:hint="default"/>
+          <w:b w:val="0"/>
+          <w:bCs w:val="0"/>
+          <w:sz w:val="24"/>
+          <w:szCs w:val="24"/>
+          <w:lang w:val="en-US"/>
+        </w:rPr>
+        <w:t>\\\\\\\\\\\\\\\\\\\\\\\\\\\\\\\\\\\\\\\\\\\\\\\\\\\\\\\\\\\\\\\\\\\\\\\\\\\\\\\\\</w:t>
+      </w:r>
+      <w:r>
+        <w:rPr>
+          <w:rStyle w:val="6"/>
+          <w:rFonts w:hint="default"/>
+          <w:b w:val="0"/>
+          <w:bCs w:val="0"/>
+          <w:sz w:val="24"/>
+          <w:szCs w:val="24"/>
+          <w:lang w:val="en-US"/>
+        </w:rPr>
+        <w:br w:type="textWrapping"/>
+      </w:r>
+      <w:r>
+        <w:rPr>
+          <w:rFonts w:hint="default"/>
+          <w:b w:val="0"/>
+          <w:bCs w:val="0"/>
+          <w:sz w:val="24"/>
+          <w:szCs w:val="24"/>
+          <w:lang w:val="en-US"/>
+        </w:rPr>
+        <w:fldChar w:fldCharType="end"/>
+      </w:r>
+    </w:p>
+    <w:p>
+      <w:pPr>
+        <w:rPr>
+          <w:rFonts w:hint="default"/>
+          <w:b/>
+          <w:bCs/>
+          <w:sz w:val="28"/>
+          <w:szCs w:val="28"/>
+          <w:lang w:val="en-US"/>
+        </w:rPr>
+      </w:pPr>
+      <w:r>
+        <w:rPr>
+          <w:rFonts w:hint="default"/>
+          <w:b/>
+          <w:bCs/>
+          <w:sz w:val="28"/>
+          <w:szCs w:val="28"/>
+          <w:lang w:val="en-US"/>
+        </w:rPr>
+        <w:t>To use the Java instrumentation API in kotlin</w:t>
+      </w:r>
+    </w:p>
+    <w:p>
+      <w:pPr>
+        <w:rPr>
+          <w:rFonts w:hint="default"/>
+          <w:b/>
+          <w:bCs/>
+          <w:sz w:val="28"/>
+          <w:szCs w:val="28"/>
+          <w:lang w:val="en-US"/>
+        </w:rPr>
+      </w:pPr>
+    </w:p>
+    <w:p>
+      <w:pPr>
+        <w:rPr>
+          <w:rFonts w:hint="default"/>
+          <w:b/>
+          <w:bCs/>
+          <w:sz w:val="28"/>
+          <w:szCs w:val="28"/>
+          <w:lang w:val="en-US"/>
+        </w:rPr>
+      </w:pPr>
+      <w:r>
+        <w:rPr>
+          <w:rFonts w:ascii="SimSun" w:hAnsi="SimSun" w:eastAsia="SimSun" w:cs="SimSun"/>
+          <w:sz w:val="24"/>
+          <w:szCs w:val="24"/>
+        </w:rPr>
+        <w:t>Create a Java Agent</w:t>
+      </w:r>
+      <w:r>
+        <w:rPr>
+          <w:rFonts w:hint="default" w:ascii="SimSun" w:hAnsi="SimSun" w:eastAsia="SimSun" w:cs="SimSun"/>
+          <w:sz w:val="24"/>
+          <w:szCs w:val="24"/>
+          <w:lang w:val="en-US"/>
+        </w:rPr>
+        <w:t xml:space="preserve"> -&gt; </w:t>
+      </w:r>
+      <w:r>
+        <w:rPr>
+          <w:rFonts w:ascii="SimSun" w:hAnsi="SimSun" w:eastAsia="SimSun" w:cs="SimSun"/>
+          <w:sz w:val="24"/>
+          <w:szCs w:val="24"/>
+        </w:rPr>
+        <w:t>Get Instrumentation Instance</w:t>
+      </w:r>
+      <w:r>
+        <w:rPr>
+          <w:rFonts w:hint="default" w:ascii="SimSun" w:hAnsi="SimSun" w:eastAsia="SimSun" w:cs="SimSun"/>
+          <w:sz w:val="24"/>
+          <w:szCs w:val="24"/>
+          <w:lang w:val="en-US"/>
+        </w:rPr>
+        <w:t xml:space="preserve"> -&gt; Measure Object Size -&gt; Run the Application with the Agent.</w:t>
+      </w:r>
       <w:bookmarkStart w:id="0" w:name="_GoBack"/>
       <w:bookmarkEnd w:id="0"/>
     </w:p>
@@ -41,20 +571,279 @@
       <w:pPr>
         <w:rPr>
           <w:rFonts w:hint="default"/>
-          <w:sz w:val="24"/>
-          <w:szCs w:val="24"/>
-          <w:lang w:val="en-IN"/>
-        </w:rPr>
-      </w:pPr>
-      <w:r>
-        <w:rPr>
-          <w:rFonts w:hint="default"/>
-          <w:sz w:val="24"/>
-          <w:szCs w:val="24"/>
-          <w:lang w:val="en-IN"/>
-        </w:rPr>
-        <w:t>kotlinc KotlinFirst.kt -include-runtime -d HelloWorld.jar</w:t>
-      </w:r>
+          <w:b/>
+          <w:bCs/>
+          <w:sz w:val="28"/>
+          <w:szCs w:val="28"/>
+          <w:lang w:val="en-US"/>
+        </w:rPr>
+      </w:pPr>
+    </w:p>
+    <w:p>
+      <w:pPr>
+        <w:pStyle w:val="2"/>
+        <w:keepNext w:val="0"/>
+        <w:keepLines w:val="0"/>
+        <w:widowControl/>
+        <w:suppressLineNumbers w:val="0"/>
+      </w:pPr>
+      <w:r>
+        <w:t>Steps to Use Instrumentation</w:t>
+      </w:r>
+    </w:p>
+    <w:p>
+      <w:pPr>
+        <w:keepNext w:val="0"/>
+        <w:keepLines w:val="0"/>
+        <w:widowControl/>
+        <w:numPr>
+          <w:ilvl w:val="0"/>
+          <w:numId w:val="1"/>
+        </w:numPr>
+        <w:suppressLineNumbers w:val="0"/>
+        <w:spacing w:before="0" w:beforeAutospacing="1" w:after="0" w:afterAutospacing="1"/>
+        <w:ind w:left="1440" w:hanging="360"/>
+      </w:pPr>
+    </w:p>
+    <w:p>
+      <w:pPr>
+        <w:pStyle w:val="7"/>
+        <w:keepNext w:val="0"/>
+        <w:keepLines w:val="0"/>
+        <w:widowControl/>
+        <w:suppressLineNumbers w:val="0"/>
+        <w:ind w:left="720"/>
+      </w:pPr>
+      <w:r>
+        <w:rPr>
+          <w:rStyle w:val="8"/>
+        </w:rPr>
+        <w:t>Create a Java Agent</w:t>
+      </w:r>
+      <w:r>
+        <w:t xml:space="preserve">: You need to define a Java agent that specifies a </w:t>
+      </w:r>
+      <w:r>
+        <w:rPr>
+          <w:rStyle w:val="5"/>
+        </w:rPr>
+        <w:t>premain()</w:t>
+      </w:r>
+      <w:r>
+        <w:t xml:space="preserve"> method. This method is executed before the </w:t>
+      </w:r>
+      <w:r>
+        <w:rPr>
+          <w:rStyle w:val="5"/>
+        </w:rPr>
+        <w:t>main()</w:t>
+      </w:r>
+      <w:r>
+        <w:t xml:space="preserve"> method of your application.</w:t>
+      </w:r>
+    </w:p>
+    <w:p>
+      <w:pPr>
+        <w:keepNext w:val="0"/>
+        <w:keepLines w:val="0"/>
+        <w:widowControl/>
+        <w:numPr>
+          <w:ilvl w:val="0"/>
+          <w:numId w:val="1"/>
+        </w:numPr>
+        <w:suppressLineNumbers w:val="0"/>
+        <w:spacing w:before="0" w:beforeAutospacing="1" w:after="0" w:afterAutospacing="1"/>
+        <w:ind w:left="1440" w:hanging="360"/>
+      </w:pPr>
+    </w:p>
+    <w:p>
+      <w:pPr>
+        <w:keepNext w:val="0"/>
+        <w:keepLines w:val="0"/>
+        <w:widowControl/>
+        <w:numPr>
+          <w:ilvl w:val="0"/>
+          <w:numId w:val="1"/>
+        </w:numPr>
+        <w:suppressLineNumbers w:val="0"/>
+        <w:spacing w:before="0" w:beforeAutospacing="1" w:after="0" w:afterAutospacing="1"/>
+        <w:ind w:left="1440" w:hanging="360"/>
+      </w:pPr>
+    </w:p>
+    <w:p>
+      <w:pPr>
+        <w:pStyle w:val="7"/>
+        <w:keepNext w:val="0"/>
+        <w:keepLines w:val="0"/>
+        <w:widowControl/>
+        <w:suppressLineNumbers w:val="0"/>
+        <w:ind w:left="720"/>
+      </w:pPr>
+      <w:r>
+        <w:rPr>
+          <w:rStyle w:val="8"/>
+        </w:rPr>
+        <w:t>Get Instrumentation Instance</w:t>
+      </w:r>
+      <w:r>
+        <w:t xml:space="preserve">: Inside the </w:t>
+      </w:r>
+      <w:r>
+        <w:rPr>
+          <w:rStyle w:val="5"/>
+        </w:rPr>
+        <w:t>premain()</w:t>
+      </w:r>
+      <w:r>
+        <w:t xml:space="preserve"> method, you receive an </w:t>
+      </w:r>
+      <w:r>
+        <w:rPr>
+          <w:rStyle w:val="5"/>
+        </w:rPr>
+        <w:t>Instrumentation</w:t>
+      </w:r>
+      <w:r>
+        <w:t xml:space="preserve"> instance that allows you to call its methods.</w:t>
+      </w:r>
+    </w:p>
+    <w:p>
+      <w:pPr>
+        <w:keepNext w:val="0"/>
+        <w:keepLines w:val="0"/>
+        <w:widowControl/>
+        <w:numPr>
+          <w:ilvl w:val="0"/>
+          <w:numId w:val="1"/>
+        </w:numPr>
+        <w:suppressLineNumbers w:val="0"/>
+        <w:spacing w:before="0" w:beforeAutospacing="1" w:after="0" w:afterAutospacing="1"/>
+        <w:ind w:left="1440" w:hanging="360"/>
+      </w:pPr>
+    </w:p>
+    <w:p>
+      <w:pPr>
+        <w:keepNext w:val="0"/>
+        <w:keepLines w:val="0"/>
+        <w:widowControl/>
+        <w:numPr>
+          <w:ilvl w:val="0"/>
+          <w:numId w:val="1"/>
+        </w:numPr>
+        <w:suppressLineNumbers w:val="0"/>
+        <w:spacing w:before="0" w:beforeAutospacing="1" w:after="0" w:afterAutospacing="1"/>
+        <w:ind w:left="1440" w:hanging="360"/>
+      </w:pPr>
+    </w:p>
+    <w:p>
+      <w:pPr>
+        <w:pStyle w:val="7"/>
+        <w:keepNext w:val="0"/>
+        <w:keepLines w:val="0"/>
+        <w:widowControl/>
+        <w:suppressLineNumbers w:val="0"/>
+        <w:ind w:left="720"/>
+      </w:pPr>
+      <w:r>
+        <w:rPr>
+          <w:rStyle w:val="8"/>
+        </w:rPr>
+        <w:t>Measure Object Size</w:t>
+      </w:r>
+      <w:r>
+        <w:t xml:space="preserve">: You can use the </w:t>
+      </w:r>
+      <w:r>
+        <w:rPr>
+          <w:rStyle w:val="5"/>
+        </w:rPr>
+        <w:t>getObjectSize()</w:t>
+      </w:r>
+      <w:r>
+        <w:t xml:space="preserve"> method from the </w:t>
+      </w:r>
+      <w:r>
+        <w:rPr>
+          <w:rStyle w:val="5"/>
+        </w:rPr>
+        <w:t>Instrumentation</w:t>
+      </w:r>
+      <w:r>
+        <w:t xml:space="preserve"> instance to measure the size of objects.</w:t>
+      </w:r>
+    </w:p>
+    <w:p>
+      <w:pPr>
+        <w:keepNext w:val="0"/>
+        <w:keepLines w:val="0"/>
+        <w:widowControl/>
+        <w:numPr>
+          <w:ilvl w:val="0"/>
+          <w:numId w:val="1"/>
+        </w:numPr>
+        <w:suppressLineNumbers w:val="0"/>
+        <w:spacing w:before="0" w:beforeAutospacing="1" w:after="0" w:afterAutospacing="1"/>
+        <w:ind w:left="1440" w:hanging="360"/>
+      </w:pPr>
+    </w:p>
+    <w:p>
+      <w:pPr>
+        <w:keepNext w:val="0"/>
+        <w:keepLines w:val="0"/>
+        <w:widowControl/>
+        <w:numPr>
+          <w:ilvl w:val="0"/>
+          <w:numId w:val="1"/>
+        </w:numPr>
+        <w:suppressLineNumbers w:val="0"/>
+        <w:spacing w:before="0" w:beforeAutospacing="1" w:after="0" w:afterAutospacing="1"/>
+        <w:ind w:left="1440" w:hanging="360"/>
+      </w:pPr>
+    </w:p>
+    <w:p>
+      <w:pPr>
+        <w:pStyle w:val="7"/>
+        <w:keepNext w:val="0"/>
+        <w:keepLines w:val="0"/>
+        <w:widowControl/>
+        <w:suppressLineNumbers w:val="0"/>
+        <w:ind w:left="720"/>
+      </w:pPr>
+      <w:r>
+        <w:rPr>
+          <w:rStyle w:val="8"/>
+        </w:rPr>
+        <w:t>Run the Application with the Agent</w:t>
+      </w:r>
+      <w:r>
+        <w:t>: You must pass the Java agent as a command-line argument when running your application.</w:t>
+      </w:r>
+    </w:p>
+    <w:p>
+      <w:pPr>
+        <w:keepNext w:val="0"/>
+        <w:keepLines w:val="0"/>
+        <w:widowControl/>
+        <w:numPr>
+          <w:ilvl w:val="0"/>
+          <w:numId w:val="1"/>
+        </w:numPr>
+        <w:suppressLineNumbers w:val="0"/>
+        <w:spacing w:before="0" w:beforeAutospacing="1" w:after="0" w:afterAutospacing="1"/>
+        <w:ind w:left="1440" w:hanging="360"/>
+      </w:pPr>
+    </w:p>
+    <w:p>
+      <w:pPr>
+        <w:rPr>
+          <w:rFonts w:hint="default"/>
+          <w:b/>
+          <w:bCs/>
+          <w:sz w:val="28"/>
+          <w:szCs w:val="28"/>
+          <w:lang w:val="en-US"/>
+        </w:rPr>
+      </w:pPr>
     </w:p>
     <w:sectPr>
       <w:pgSz w:w="11906" w:h="16838"/>
@@ -66,12 +855,169 @@
 </w:document>
 </file>
 
+<file path=word/numbering.xml><?xml version="1.0" encoding="utf-8"?>
+<w:numbering xmlns:wpc="http://schemas.microsoft.com/office/word/2010/wordprocessingCanvas" xmlns:mc="http://schemas.openxmlformats.org/markup-compatibility/2006" xmlns:o="urn:schemas-microsoft-com:office:office" xmlns:r="http://schemas.openxmlformats.org/officeDocument/2006/relationships" xmlns:m="http://schemas.openxmlformats.org/officeDocument/2006/math" xmlns:v="urn:schemas-microsoft-com:vml" xmlns:wp14="http://schemas.microsoft.com/office/word/2010/wordprocessingDrawing" xmlns:wp="http://schemas.openxmlformats.org/drawingml/2006/wordprocessingDrawing" xmlns:w10="urn:schemas-microsoft-com:office:word" xmlns:w="http://schemas.openxmlformats.org/wordprocessingml/2006/main" xmlns:w14="http://schemas.microsoft.com/office/word/2010/wordml" xmlns:wpg="http://schemas.microsoft.com/office/word/2010/wordprocessingGroup" xmlns:wpi="http://schemas.microsoft.com/office/word/2010/wordprocessingInk" xmlns:wne="http://schemas.microsoft.com/office/word/2006/wordml" xmlns:wps="http://schemas.microsoft.com/office/word/2010/wordprocessingShape" xmlns:wpsCustomData="http://www.wps.cn/officeDocument/2013/wpsCustomData" mc:Ignorable="w14 wp14">
+  <w:abstractNum w:abstractNumId="0">
+    <w:nsid w:val="C6FFE251"/>
+    <w:multiLevelType w:val="multilevel"/>
+    <w:tmpl w:val="C6FFE251"/>
+    <w:lvl w:ilvl="0" w:tentative="0">
+      <w:start w:val="1"/>
+      <w:numFmt w:val="decimal"/>
+      <w:lvlText w:val="%1."/>
+      <w:lvlJc w:val="left"/>
+      <w:pPr>
+        <w:tabs>
+          <w:tab w:val="left" w:pos="720"/>
+        </w:tabs>
+        <w:ind w:left="720" w:hanging="360"/>
+      </w:pPr>
+      <w:rPr>
+        <w:sz w:val="24"/>
+        <w:szCs w:val="24"/>
+      </w:rPr>
+    </w:lvl>
+    <w:lvl w:ilvl="1" w:tentative="0">
+      <w:start w:val="1"/>
+      <w:numFmt w:val="decimal"/>
+      <w:lvlText w:val="%2."/>
+      <w:lvlJc w:val="left"/>
+      <w:pPr>
+        <w:tabs>
+          <w:tab w:val="left" w:pos="1440"/>
+        </w:tabs>
+        <w:ind w:left="1440" w:hanging="360"/>
+      </w:pPr>
+      <w:rPr>
+        <w:sz w:val="24"/>
+        <w:szCs w:val="24"/>
+      </w:rPr>
+    </w:lvl>
+    <w:lvl w:ilvl="2" w:tentative="0">
+      <w:start w:val="1"/>
+      <w:numFmt w:val="decimal"/>
+      <w:lvlText w:val="%3."/>
+      <w:lvlJc w:val="left"/>
+      <w:pPr>
+        <w:tabs>
+          <w:tab w:val="left" w:pos="2160"/>
+        </w:tabs>
+        <w:ind w:left="2160" w:hanging="360"/>
+      </w:pPr>
+      <w:rPr>
+        <w:sz w:val="24"/>
+        <w:szCs w:val="24"/>
+      </w:rPr>
+    </w:lvl>
+    <w:lvl w:ilvl="3" w:tentative="0">
+      <w:start w:val="1"/>
+      <w:numFmt w:val="decimal"/>
+      <w:lvlText w:val="%4."/>
+      <w:lvlJc w:val="left"/>
+      <w:pPr>
+        <w:tabs>
+          <w:tab w:val="left" w:pos="2517"/>
+        </w:tabs>
+        <w:ind w:left="2880" w:hanging="360"/>
+      </w:pPr>
+      <w:rPr>
+        <w:sz w:val="24"/>
+        <w:szCs w:val="24"/>
+      </w:rPr>
+    </w:lvl>
+    <w:lvl w:ilvl="4" w:tentative="0">
+      <w:start w:val="1"/>
+      <w:numFmt w:val="decimal"/>
+      <w:lvlText w:val="%5."/>
+      <w:lvlJc w:val="left"/>
+      <w:pPr>
+        <w:tabs>
+          <w:tab w:val="left" w:pos="3238"/>
+        </w:tabs>
+        <w:ind w:left="3600" w:hanging="360"/>
+      </w:pPr>
+      <w:rPr>
+        <w:sz w:val="24"/>
+        <w:szCs w:val="24"/>
+      </w:rPr>
+    </w:lvl>
+    <w:lvl w:ilvl="5" w:tentative="0">
+      <w:start w:val="1"/>
+      <w:numFmt w:val="decimal"/>
+      <w:lvlText w:val="%6."/>
+      <w:lvlJc w:val="left"/>
+      <w:pPr>
+        <w:tabs>
+          <w:tab w:val="left" w:pos="3958"/>
+        </w:tabs>
+        <w:ind w:left="4320" w:hanging="360"/>
+      </w:pPr>
+      <w:rPr>
+        <w:sz w:val="24"/>
+        <w:szCs w:val="24"/>
+      </w:rPr>
+    </w:lvl>
+    <w:lvl w:ilvl="6" w:tentative="0">
+      <w:start w:val="1"/>
+      <w:numFmt w:val="decimal"/>
+      <w:lvlText w:val="%7."/>
+      <w:lvlJc w:val="left"/>
+      <w:pPr>
+        <w:tabs>
+          <w:tab w:val="left" w:pos="4678"/>
+        </w:tabs>
+        <w:ind w:left="5040" w:hanging="360"/>
+      </w:pPr>
+      <w:rPr>
+        <w:sz w:val="24"/>
+        <w:szCs w:val="24"/>
+      </w:rPr>
+    </w:lvl>
+    <w:lvl w:ilvl="7" w:tentative="0">
+      <w:start w:val="1"/>
+      <w:numFmt w:val="decimal"/>
+      <w:lvlText w:val="%8."/>
+      <w:lvlJc w:val="left"/>
+      <w:pPr>
+        <w:tabs>
+          <w:tab w:val="left" w:pos="5398"/>
+        </w:tabs>
+        <w:ind w:left="5760" w:hanging="360"/>
+      </w:pPr>
+      <w:rPr>
+        <w:sz w:val="24"/>
+        <w:szCs w:val="24"/>
+      </w:rPr>
+    </w:lvl>
+    <w:lvl w:ilvl="8" w:tentative="0">
+      <w:start w:val="1"/>
+      <w:numFmt w:val="decimal"/>
+      <w:lvlText w:val="%9."/>
+      <w:lvlJc w:val="left"/>
+      <w:pPr>
+        <w:tabs>
+          <w:tab w:val="left" w:pos="6118"/>
+        </w:tabs>
+        <w:ind w:left="6480" w:hanging="360"/>
+      </w:pPr>
+      <w:rPr>
+        <w:sz w:val="24"/>
+        <w:szCs w:val="24"/>
+      </w:rPr>
+    </w:lvl>
+  </w:abstractNum>
+  <w:num w:numId="1">
+    <w:abstractNumId w:val="0"/>
+  </w:num>
+</w:numbering>
+</file>
+
 <file path=word/styles.xml><?xml version="1.0" encoding="utf-8"?>
 <w:styles xmlns:mc="http://schemas.openxmlformats.org/markup-compatibility/2006" xmlns:o="urn:schemas-microsoft-com:office:office" xmlns:r="http://schemas.openxmlformats.org/officeDocument/2006/relationships" xmlns:m="http://schemas.openxmlformats.org/officeDocument/2006/math" xmlns:v="urn:schemas-microsoft-com:vml" xmlns:w="http://schemas.openxmlformats.org/wordprocessingml/2006/main" xmlns:w14="http://schemas.microsoft.com/office/word/2010/wordml" xmlns:w10="urn:schemas-microsoft-com:office:word" xmlns:sl="http://schemas.openxmlformats.org/schemaLibrary/2006/main" xmlns:wpsCustomData="http://www.wps.cn/officeDocument/2013/wpsCustomData" mc:Ignorable="w14">
   <w:docDefaults>
     <w:rPrDefault>
       <w:rPr>
-        <w:rFonts w:asciiTheme="minorHAnsi" w:hAnsiTheme="minorHAnsi" w:eastAsiaTheme="minorEastAsia" w:cstheme="minorBidi"/>
+        <w:rFonts w:ascii="Times New Roman" w:hAnsi="Times New Roman" w:eastAsia="SimSun" w:cs="Times New Roman"/>
       </w:rPr>
     </w:rPrDefault>
     <w:pPrDefault/>
@@ -335,13 +1281,34 @@
       <w:lang w:val="en-US" w:eastAsia="zh-CN" w:bidi="ar-SA"/>
     </w:rPr>
   </w:style>
-  <w:style w:type="character" w:default="1" w:styleId="2">
+  <w:style w:type="paragraph" w:styleId="2">
+    <w:name w:val="heading 3"/>
+    <w:next w:val="1"/>
+    <w:semiHidden/>
+    <w:unhideWhenUsed/>
+    <w:qFormat/>
+    <w:uiPriority w:val="0"/>
+    <w:pPr>
+      <w:spacing w:before="0" w:beforeAutospacing="1" w:after="0" w:afterAutospacing="1"/>
+      <w:jc w:val="left"/>
+    </w:pPr>
+    <w:rPr>
+      <w:rFonts w:hint="eastAsia" w:ascii="SimSun" w:hAnsi="SimSun" w:eastAsia="SimSun" w:cs="SimSun"/>
+      <w:b/>
+      <w:bCs/>
+      <w:kern w:val="0"/>
+      <w:sz w:val="27"/>
+      <w:szCs w:val="27"/>
+      <w:lang w:val="en-US" w:eastAsia="zh-CN" w:bidi="ar"/>
+    </w:rPr>
+  </w:style>
+  <w:style w:type="character" w:default="1" w:styleId="3">
     <w:name w:val="Default Paragraph Font"/>
     <w:semiHidden/>
     <w:qFormat/>
     <w:uiPriority w:val="0"/>
   </w:style>
-  <w:style w:type="table" w:default="1" w:styleId="3">
+  <w:style w:type="table" w:default="1" w:styleId="4">
     <w:name w:val="Normal Table"/>
     <w:semiHidden/>
     <w:qFormat/>
@@ -354,6 +1321,50 @@
         <w:right w:w="108" w:type="dxa"/>
       </w:tblCellMar>
     </w:tblPr>
+  </w:style>
+  <w:style w:type="character" w:styleId="5">
+    <w:name w:val="HTML Code"/>
+    <w:basedOn w:val="3"/>
+    <w:uiPriority w:val="0"/>
+    <w:rPr>
+      <w:rFonts w:ascii="Courier New" w:hAnsi="Courier New" w:cs="Courier New"/>
+      <w:sz w:val="20"/>
+      <w:szCs w:val="20"/>
+    </w:rPr>
+  </w:style>
+  <w:style w:type="character" w:styleId="6">
+    <w:name w:val="Hyperlink"/>
+    <w:basedOn w:val="3"/>
+    <w:uiPriority w:val="0"/>
+    <w:rPr>
+      <w:color w:val="0000FF"/>
+      <w:u w:val="single"/>
+    </w:rPr>
+  </w:style>
+  <w:style w:type="paragraph" w:styleId="7">
+    <w:name w:val="Normal (Web)"/>
+    <w:uiPriority w:val="0"/>
+    <w:pPr>
+      <w:spacing w:before="0" w:beforeAutospacing="1" w:after="0" w:afterAutospacing="1"/>
+      <w:ind w:left="0" w:right="0"/>
+      <w:jc w:val="left"/>
+    </w:pPr>
+    <w:rPr>
+      <w:kern w:val="0"/>
+      <w:sz w:val="24"/>
+      <w:szCs w:val="24"/>
+      <w:lang w:val="en-US" w:eastAsia="zh-CN" w:bidi="ar"/>
+    </w:rPr>
+  </w:style>
+  <w:style w:type="character" w:styleId="8">
+    <w:name w:val="Strong"/>
+    <w:basedOn w:val="3"/>
+    <w:qFormat/>
+    <w:uiPriority w:val="0"/>
+    <w:rPr>
+      <w:b/>
+      <w:bCs/>
+    </w:rPr>
   </w:style>
 </w:styles>
 </file>

</xml_diff>